<commit_message>
[Clase] {Base de datos} Pruebas y Ejercicio 1 de la práctica 5
</commit_message>
<xml_diff>
--- a/Bases de datos/Tema - 2/Práctica - 5/Ej - 1/Ej - 1 MR.docx
+++ b/Bases de datos/Tema - 2/Práctica - 5/Ej - 1/Ej - 1 MR.docx
@@ -18,21 +18,241 @@
           <w:ilvl w:val="0"/>
           <w:numId w:val="1"/>
         </w:numPr>
-      </w:pPr>
-      <w:r>
-        <w:t>Matriculas</w:t>
-      </w:r>
-    </w:p>
-    <w:p>
-      <w:pPr>
-        <w:pStyle w:val="Prrafodelista"/>
-        <w:numPr>
-          <w:ilvl w:val="1"/>
-          <w:numId w:val="1"/>
-        </w:numPr>
-      </w:pPr>
-      <w:proofErr w:type="spellStart"/>
-      <w:r>
+        <w:rPr>
+          <w:color w:val="FF0000"/>
+        </w:rPr>
+      </w:pPr>
+      <w:proofErr w:type="spellStart"/>
+      <w:r>
+        <w:rPr>
+          <w:color w:val="FF0000"/>
+        </w:rPr>
+        <w:t>Cliente</w:t>
+      </w:r>
+      <w:r>
+        <w:rPr>
+          <w:color w:val="FF0000"/>
+        </w:rPr>
+        <w:t>_tipo</w:t>
+      </w:r>
+      <w:proofErr w:type="spellEnd"/>
+    </w:p>
+    <w:p>
+      <w:pPr>
+        <w:pStyle w:val="Prrafodelista"/>
+        <w:numPr>
+          <w:ilvl w:val="1"/>
+          <w:numId w:val="1"/>
+        </w:numPr>
+        <w:rPr>
+          <w:b/>
+        </w:rPr>
+      </w:pPr>
+      <w:proofErr w:type="spellStart"/>
+      <w:r>
+        <w:rPr>
+          <w:b/>
+        </w:rPr>
+        <w:t>ID_</w:t>
+      </w:r>
+      <w:r>
+        <w:rPr>
+          <w:b/>
+        </w:rPr>
+        <w:t>Cliente</w:t>
+      </w:r>
+      <w:r>
+        <w:rPr>
+          <w:b/>
+        </w:rPr>
+        <w:t>_tipo</w:t>
+      </w:r>
+      <w:proofErr w:type="spellEnd"/>
+    </w:p>
+    <w:p>
+      <w:pPr>
+        <w:pStyle w:val="Prrafodelista"/>
+        <w:numPr>
+          <w:ilvl w:val="0"/>
+          <w:numId w:val="1"/>
+        </w:numPr>
+        <w:rPr>
+          <w:color w:val="FF0000"/>
+        </w:rPr>
+      </w:pPr>
+      <w:r>
+        <w:rPr>
+          <w:color w:val="FF0000"/>
+        </w:rPr>
+        <w:t>Cliente</w:t>
+      </w:r>
+    </w:p>
+    <w:p>
+      <w:pPr>
+        <w:pStyle w:val="Prrafodelista"/>
+        <w:numPr>
+          <w:ilvl w:val="1"/>
+          <w:numId w:val="1"/>
+        </w:numPr>
+        <w:rPr>
+          <w:b/>
+        </w:rPr>
+      </w:pPr>
+      <w:proofErr w:type="spellStart"/>
+      <w:r>
+        <w:rPr>
+          <w:b/>
+        </w:rPr>
+        <w:t>ID_</w:t>
+      </w:r>
+      <w:r>
+        <w:rPr>
+          <w:b/>
+        </w:rPr>
+        <w:t>Cliente</w:t>
+      </w:r>
+      <w:proofErr w:type="spellEnd"/>
+    </w:p>
+    <w:p>
+      <w:pPr>
+        <w:pStyle w:val="Prrafodelista"/>
+        <w:numPr>
+          <w:ilvl w:val="1"/>
+          <w:numId w:val="1"/>
+        </w:numPr>
+      </w:pPr>
+      <w:r>
+        <w:t>(</w:t>
+      </w:r>
+      <w:proofErr w:type="spellStart"/>
+      <w:r>
+        <w:rPr>
+          <w:color w:val="FF0000"/>
+        </w:rPr>
+        <w:t>ID_</w:t>
+      </w:r>
+      <w:r>
+        <w:rPr>
+          <w:color w:val="FF0000"/>
+        </w:rPr>
+        <w:t>Cliente</w:t>
+      </w:r>
+      <w:r>
+        <w:rPr>
+          <w:color w:val="FF0000"/>
+        </w:rPr>
+        <w:t>_tipo</w:t>
+      </w:r>
+      <w:proofErr w:type="spellEnd"/>
+      <w:r>
+        <w:t xml:space="preserve">) </w:t>
+      </w:r>
+      <w:proofErr w:type="spellStart"/>
+      <w:r>
+        <w:t>ID_</w:t>
+      </w:r>
+      <w:r>
+        <w:t>Cliente</w:t>
+      </w:r>
+      <w:r>
+        <w:t>_tipo</w:t>
+      </w:r>
+      <w:proofErr w:type="spellEnd"/>
+    </w:p>
+    <w:p>
+      <w:pPr>
+        <w:pStyle w:val="Prrafodelista"/>
+        <w:numPr>
+          <w:ilvl w:val="1"/>
+          <w:numId w:val="1"/>
+        </w:numPr>
+      </w:pPr>
+      <w:r>
+        <w:t>Nombre</w:t>
+      </w:r>
+    </w:p>
+    <w:p>
+      <w:pPr>
+        <w:pStyle w:val="Prrafodelista"/>
+        <w:numPr>
+          <w:ilvl w:val="1"/>
+          <w:numId w:val="1"/>
+        </w:numPr>
+      </w:pPr>
+      <w:r>
+        <w:t>Apellidos</w:t>
+      </w:r>
+    </w:p>
+    <w:p>
+      <w:pPr>
+        <w:pStyle w:val="Prrafodelista"/>
+        <w:numPr>
+          <w:ilvl w:val="1"/>
+          <w:numId w:val="1"/>
+        </w:numPr>
+      </w:pPr>
+      <w:r>
+        <w:t>DNI</w:t>
+      </w:r>
+    </w:p>
+    <w:p>
+      <w:pPr>
+        <w:pStyle w:val="Prrafodelista"/>
+        <w:numPr>
+          <w:ilvl w:val="1"/>
+          <w:numId w:val="1"/>
+        </w:numPr>
+      </w:pPr>
+      <w:r>
+        <w:t>Dirección</w:t>
+      </w:r>
+    </w:p>
+    <w:p>
+      <w:pPr>
+        <w:pStyle w:val="Prrafodelista"/>
+        <w:numPr>
+          <w:ilvl w:val="1"/>
+          <w:numId w:val="1"/>
+        </w:numPr>
+      </w:pPr>
+      <w:r>
+        <w:t>Teléfono</w:t>
+      </w:r>
+    </w:p>
+    <w:p>
+      <w:pPr>
+        <w:pStyle w:val="Prrafodelista"/>
+        <w:numPr>
+          <w:ilvl w:val="0"/>
+          <w:numId w:val="1"/>
+        </w:numPr>
+        <w:rPr>
+          <w:color w:val="FF0000"/>
+        </w:rPr>
+      </w:pPr>
+      <w:r>
+        <w:rPr>
+          <w:color w:val="FF0000"/>
+        </w:rPr>
+        <w:t>Matricula</w:t>
+      </w:r>
+    </w:p>
+    <w:p>
+      <w:pPr>
+        <w:pStyle w:val="Prrafodelista"/>
+        <w:numPr>
+          <w:ilvl w:val="1"/>
+          <w:numId w:val="1"/>
+        </w:numPr>
+        <w:rPr>
+          <w:b/>
+        </w:rPr>
+      </w:pPr>
+      <w:proofErr w:type="spellStart"/>
+      <w:r>
+        <w:rPr>
+          <w:b/>
+        </w:rPr>
         <w:t>ID_Matricula</w:t>
       </w:r>
       <w:proofErr w:type="spellEnd"/>
@@ -46,32 +266,62 @@
         </w:numPr>
       </w:pPr>
       <w:r>
-        <w:t>Nombre</w:t>
-      </w:r>
-    </w:p>
-    <w:p>
-      <w:pPr>
-        <w:pStyle w:val="Prrafodelista"/>
-        <w:numPr>
-          <w:ilvl w:val="1"/>
-          <w:numId w:val="1"/>
-        </w:numPr>
-      </w:pPr>
-      <w:r>
-        <w:t>Apellidos</w:t>
-      </w:r>
-    </w:p>
-    <w:p>
-      <w:pPr>
-        <w:pStyle w:val="Prrafodelista"/>
-        <w:numPr>
-          <w:ilvl w:val="1"/>
-          <w:numId w:val="1"/>
-        </w:numPr>
-      </w:pPr>
-      <w:r>
-        <w:t>Edad</w:t>
-      </w:r>
+        <w:t>(</w:t>
+      </w:r>
+      <w:r>
+        <w:rPr>
+          <w:color w:val="FF0000"/>
+        </w:rPr>
+        <w:t>Cliente</w:t>
+      </w:r>
+      <w:r>
+        <w:t xml:space="preserve">) </w:t>
+      </w:r>
+      <w:proofErr w:type="spellStart"/>
+      <w:r>
+        <w:t>ID_Cliente</w:t>
+      </w:r>
+      <w:proofErr w:type="spellEnd"/>
+    </w:p>
+    <w:p>
+      <w:pPr>
+        <w:pStyle w:val="Prrafodelista"/>
+        <w:numPr>
+          <w:ilvl w:val="1"/>
+          <w:numId w:val="1"/>
+        </w:numPr>
+      </w:pPr>
+      <w:r>
+        <w:rPr>
+          <w:sz w:val="24"/>
+          <w:szCs w:val="24"/>
+        </w:rPr>
+        <w:t>(</w:t>
+      </w:r>
+      <w:r>
+        <w:rPr>
+          <w:color w:val="FF0000"/>
+          <w:sz w:val="24"/>
+          <w:szCs w:val="24"/>
+        </w:rPr>
+        <w:t>Tutor</w:t>
+      </w:r>
+      <w:r>
+        <w:rPr>
+          <w:sz w:val="24"/>
+          <w:szCs w:val="24"/>
+        </w:rPr>
+        <w:t xml:space="preserve">) </w:t>
+      </w:r>
+      <w:proofErr w:type="spellStart"/>
+      <w:r>
+        <w:rPr>
+          <w:sz w:val="24"/>
+          <w:szCs w:val="24"/>
+        </w:rPr>
+        <w:t>ID_Tutor</w:t>
+      </w:r>
+      <w:proofErr w:type="spellEnd"/>
     </w:p>
     <w:p>
       <w:pPr>
@@ -80,8 +330,97 @@
           <w:ilvl w:val="0"/>
           <w:numId w:val="1"/>
         </w:numPr>
-      </w:pPr>
-      <w:r>
+        <w:rPr>
+          <w:color w:val="FF0000"/>
+        </w:rPr>
+      </w:pPr>
+      <w:r>
+        <w:rPr>
+          <w:color w:val="FF0000"/>
+          <w:sz w:val="24"/>
+          <w:szCs w:val="24"/>
+        </w:rPr>
+        <w:t>Alta</w:t>
+      </w:r>
+    </w:p>
+    <w:p>
+      <w:pPr>
+        <w:pStyle w:val="Prrafodelista"/>
+        <w:numPr>
+          <w:ilvl w:val="1"/>
+          <w:numId w:val="1"/>
+        </w:numPr>
+        <w:rPr>
+          <w:b/>
+        </w:rPr>
+      </w:pPr>
+      <w:r>
+        <w:rPr>
+          <w:b/>
+          <w:sz w:val="24"/>
+          <w:szCs w:val="24"/>
+        </w:rPr>
+        <w:t>(</w:t>
+      </w:r>
+      <w:r>
+        <w:rPr>
+          <w:b/>
+          <w:color w:val="FF0000"/>
+          <w:sz w:val="24"/>
+          <w:szCs w:val="24"/>
+        </w:rPr>
+        <w:t>Matricula</w:t>
+      </w:r>
+      <w:r>
+        <w:rPr>
+          <w:b/>
+          <w:sz w:val="24"/>
+          <w:szCs w:val="24"/>
+        </w:rPr>
+        <w:t xml:space="preserve">) </w:t>
+      </w:r>
+      <w:proofErr w:type="spellStart"/>
+      <w:r>
+        <w:rPr>
+          <w:b/>
+          <w:sz w:val="24"/>
+          <w:szCs w:val="24"/>
+        </w:rPr>
+        <w:t>ID_Matricula</w:t>
+      </w:r>
+      <w:proofErr w:type="spellEnd"/>
+    </w:p>
+    <w:p>
+      <w:pPr>
+        <w:pStyle w:val="Prrafodelista"/>
+        <w:numPr>
+          <w:ilvl w:val="1"/>
+          <w:numId w:val="1"/>
+        </w:numPr>
+      </w:pPr>
+      <w:r>
+        <w:t>Fecha</w:t>
+      </w:r>
+    </w:p>
+    <w:p>
+      <w:pPr>
+        <w:pStyle w:val="Prrafodelista"/>
+        <w:numPr>
+          <w:ilvl w:val="0"/>
+          <w:numId w:val="1"/>
+        </w:numPr>
+        <w:rPr>
+          <w:color w:val="FF0000"/>
+          <w:sz w:val="24"/>
+          <w:szCs w:val="24"/>
+        </w:rPr>
+      </w:pPr>
+      <w:r>
+        <w:rPr>
+          <w:color w:val="FF0000"/>
+          <w:sz w:val="24"/>
+          <w:szCs w:val="24"/>
+        </w:rPr>
         <w:t>Asistencia</w:t>
       </w:r>
     </w:p>
@@ -92,26 +431,215 @@
           <w:ilvl w:val="1"/>
           <w:numId w:val="1"/>
         </w:numPr>
-      </w:pPr>
-      <w:proofErr w:type="spellStart"/>
-      <w:r>
+        <w:rPr>
+          <w:b/>
+        </w:rPr>
+      </w:pPr>
+      <w:r>
+        <w:rPr>
+          <w:b/>
+          <w:sz w:val="24"/>
+          <w:szCs w:val="24"/>
+        </w:rPr>
+        <w:t>(</w:t>
+      </w:r>
+      <w:r>
+        <w:rPr>
+          <w:b/>
+          <w:color w:val="FF0000"/>
+          <w:sz w:val="24"/>
+          <w:szCs w:val="24"/>
+        </w:rPr>
+        <w:t>Alta</w:t>
+      </w:r>
+      <w:r>
+        <w:rPr>
+          <w:b/>
+          <w:sz w:val="24"/>
+          <w:szCs w:val="24"/>
+        </w:rPr>
+        <w:t xml:space="preserve">) </w:t>
+      </w:r>
+      <w:proofErr w:type="spellStart"/>
+      <w:r>
+        <w:rPr>
+          <w:b/>
+          <w:sz w:val="24"/>
+          <w:szCs w:val="24"/>
+        </w:rPr>
+        <w:t>ID_Matricula</w:t>
+      </w:r>
+      <w:proofErr w:type="spellEnd"/>
+    </w:p>
+    <w:p>
+      <w:pPr>
+        <w:pStyle w:val="Prrafodelista"/>
+        <w:numPr>
+          <w:ilvl w:val="1"/>
+          <w:numId w:val="1"/>
+        </w:numPr>
+      </w:pPr>
+      <w:r>
+        <w:t>Fecha</w:t>
+      </w:r>
+    </w:p>
+    <w:p>
+      <w:pPr>
+        <w:pStyle w:val="Prrafodelista"/>
+        <w:numPr>
+          <w:ilvl w:val="0"/>
+          <w:numId w:val="1"/>
+        </w:numPr>
+        <w:rPr>
+          <w:color w:val="FF0000"/>
+        </w:rPr>
+      </w:pPr>
+      <w:proofErr w:type="spellStart"/>
+      <w:r>
+        <w:rPr>
+          <w:color w:val="FF0000"/>
+          <w:sz w:val="24"/>
+          <w:szCs w:val="24"/>
+        </w:rPr>
+        <w:t>Coste</w:t>
+      </w:r>
+      <w:r>
+        <w:rPr>
+          <w:color w:val="FF0000"/>
+          <w:sz w:val="24"/>
+          <w:szCs w:val="24"/>
+        </w:rPr>
+        <w:t>_tipo</w:t>
+      </w:r>
+      <w:proofErr w:type="spellEnd"/>
+    </w:p>
+    <w:p>
+      <w:pPr>
+        <w:pStyle w:val="Prrafodelista"/>
+        <w:numPr>
+          <w:ilvl w:val="1"/>
+          <w:numId w:val="1"/>
+        </w:numPr>
+      </w:pPr>
+      <w:proofErr w:type="spellStart"/>
+      <w:r>
+        <w:rPr>
+          <w:b/>
+        </w:rPr>
         <w:t>ID_</w:t>
       </w:r>
       <w:r>
-        <w:t>Asistencia</w:t>
-      </w:r>
-      <w:proofErr w:type="spellEnd"/>
-    </w:p>
-    <w:p>
-      <w:pPr>
-        <w:pStyle w:val="Prrafodelista"/>
-        <w:numPr>
-          <w:ilvl w:val="1"/>
-          <w:numId w:val="1"/>
-        </w:numPr>
-      </w:pPr>
-      <w:proofErr w:type="spellStart"/>
-      <w:r>
+        <w:rPr>
+          <w:b/>
+        </w:rPr>
+        <w:t>Coste_tipo</w:t>
+      </w:r>
+      <w:proofErr w:type="spellEnd"/>
+    </w:p>
+    <w:p>
+      <w:pPr>
+        <w:pStyle w:val="Prrafodelista"/>
+        <w:numPr>
+          <w:ilvl w:val="0"/>
+          <w:numId w:val="1"/>
+        </w:numPr>
+        <w:rPr>
+          <w:color w:val="FF0000"/>
+        </w:rPr>
+      </w:pPr>
+      <w:r>
+        <w:rPr>
+          <w:color w:val="FF0000"/>
+          <w:sz w:val="24"/>
+          <w:szCs w:val="24"/>
+        </w:rPr>
+        <w:t>Coste</w:t>
+      </w:r>
+    </w:p>
+    <w:p>
+      <w:pPr>
+        <w:pStyle w:val="Prrafodelista"/>
+        <w:numPr>
+          <w:ilvl w:val="1"/>
+          <w:numId w:val="1"/>
+        </w:numPr>
+        <w:rPr>
+          <w:b/>
+        </w:rPr>
+      </w:pPr>
+      <w:proofErr w:type="spellStart"/>
+      <w:r>
+        <w:rPr>
+          <w:b/>
+        </w:rPr>
+        <w:t>ID_Coste</w:t>
+      </w:r>
+      <w:proofErr w:type="spellEnd"/>
+    </w:p>
+    <w:p>
+      <w:pPr>
+        <w:pStyle w:val="Prrafodelista"/>
+        <w:numPr>
+          <w:ilvl w:val="1"/>
+          <w:numId w:val="1"/>
+        </w:numPr>
+      </w:pPr>
+      <w:r>
+        <w:t>(</w:t>
+      </w:r>
+      <w:proofErr w:type="spellStart"/>
+      <w:r>
+        <w:rPr>
+          <w:color w:val="FF0000"/>
+        </w:rPr>
+        <w:t>Coste_tipo</w:t>
+      </w:r>
+      <w:proofErr w:type="spellEnd"/>
+      <w:r>
+        <w:t xml:space="preserve">) </w:t>
+      </w:r>
+      <w:proofErr w:type="spellStart"/>
+      <w:r>
+        <w:t>ID_Tipo</w:t>
+      </w:r>
+      <w:proofErr w:type="spellEnd"/>
+    </w:p>
+    <w:p>
+      <w:pPr>
+        <w:pStyle w:val="Prrafodelista"/>
+        <w:numPr>
+          <w:ilvl w:val="1"/>
+          <w:numId w:val="1"/>
+        </w:numPr>
+      </w:pPr>
+      <w:r>
+        <w:rPr>
+          <w:sz w:val="24"/>
+          <w:szCs w:val="24"/>
+        </w:rPr>
+        <w:t>(</w:t>
+      </w:r>
+      <w:r>
+        <w:rPr>
+          <w:color w:val="FF0000"/>
+          <w:sz w:val="24"/>
+          <w:szCs w:val="24"/>
+        </w:rPr>
+        <w:t>Alta</w:t>
+      </w:r>
+      <w:r>
+        <w:rPr>
+          <w:sz w:val="24"/>
+          <w:szCs w:val="24"/>
+        </w:rPr>
+        <w:t xml:space="preserve">) </w:t>
+      </w:r>
+      <w:proofErr w:type="spellStart"/>
+      <w:r>
+        <w:rPr>
+          <w:sz w:val="24"/>
+          <w:szCs w:val="24"/>
+        </w:rPr>
         <w:t>ID_Matricula</w:t>
       </w:r>
       <w:proofErr w:type="spellEnd"/>
@@ -135,21 +663,222 @@
           <w:ilvl w:val="0"/>
           <w:numId w:val="1"/>
         </w:numPr>
-      </w:pPr>
-      <w:r>
+        <w:rPr>
+          <w:color w:val="FF0000"/>
+        </w:rPr>
+      </w:pPr>
+      <w:proofErr w:type="spellStart"/>
+      <w:r>
+        <w:rPr>
+          <w:color w:val="FF0000"/>
+          <w:sz w:val="24"/>
+          <w:szCs w:val="24"/>
+        </w:rPr>
+        <w:t>Beneficio</w:t>
+      </w:r>
+      <w:r>
+        <w:rPr>
+          <w:color w:val="FF0000"/>
+          <w:sz w:val="24"/>
+          <w:szCs w:val="24"/>
+        </w:rPr>
+        <w:t>_tipo</w:t>
+      </w:r>
+      <w:proofErr w:type="spellEnd"/>
+    </w:p>
+    <w:p>
+      <w:pPr>
+        <w:pStyle w:val="Prrafodelista"/>
+        <w:numPr>
+          <w:ilvl w:val="1"/>
+          <w:numId w:val="1"/>
+        </w:numPr>
+      </w:pPr>
+      <w:proofErr w:type="spellStart"/>
+      <w:r>
+        <w:rPr>
+          <w:b/>
+        </w:rPr>
+        <w:t>ID_</w:t>
+      </w:r>
+      <w:r>
+        <w:rPr>
+          <w:b/>
+        </w:rPr>
+        <w:t>Beneficio_tipo</w:t>
+      </w:r>
+      <w:proofErr w:type="spellEnd"/>
+    </w:p>
+    <w:p>
+      <w:pPr>
+        <w:pStyle w:val="Prrafodelista"/>
+        <w:numPr>
+          <w:ilvl w:val="0"/>
+          <w:numId w:val="1"/>
+        </w:numPr>
+        <w:rPr>
+          <w:color w:val="FF0000"/>
+        </w:rPr>
+      </w:pPr>
+      <w:r>
+        <w:rPr>
+          <w:color w:val="FF0000"/>
+          <w:sz w:val="24"/>
+          <w:szCs w:val="24"/>
+        </w:rPr>
+        <w:t>Beneficio</w:t>
+      </w:r>
+    </w:p>
+    <w:p>
+      <w:pPr>
+        <w:pStyle w:val="Prrafodelista"/>
+        <w:numPr>
+          <w:ilvl w:val="1"/>
+          <w:numId w:val="1"/>
+        </w:numPr>
+        <w:rPr>
+          <w:b/>
+        </w:rPr>
+      </w:pPr>
+      <w:proofErr w:type="spellStart"/>
+      <w:r>
+        <w:rPr>
+          <w:b/>
+        </w:rPr>
+        <w:t>ID_Coste</w:t>
+      </w:r>
+      <w:proofErr w:type="spellEnd"/>
+    </w:p>
+    <w:p>
+      <w:pPr>
+        <w:pStyle w:val="Prrafodelista"/>
+        <w:numPr>
+          <w:ilvl w:val="1"/>
+          <w:numId w:val="1"/>
+        </w:numPr>
+      </w:pPr>
+      <w:r>
+        <w:t>(</w:t>
+      </w:r>
+      <w:proofErr w:type="spellStart"/>
+      <w:r>
+        <w:rPr>
+          <w:color w:val="FF0000"/>
+        </w:rPr>
+        <w:t>Beneficio_tipo</w:t>
+      </w:r>
+      <w:proofErr w:type="spellEnd"/>
+      <w:r>
+        <w:t xml:space="preserve">) </w:t>
+      </w:r>
+      <w:proofErr w:type="spellStart"/>
+      <w:r>
+        <w:t>ID_Beneficio</w:t>
+      </w:r>
+      <w:r>
+        <w:t>_</w:t>
+      </w:r>
+      <w:r>
+        <w:t>tipo</w:t>
+      </w:r>
+      <w:proofErr w:type="spellEnd"/>
+    </w:p>
+    <w:p>
+      <w:pPr>
+        <w:pStyle w:val="Prrafodelista"/>
+        <w:numPr>
+          <w:ilvl w:val="1"/>
+          <w:numId w:val="1"/>
+        </w:numPr>
+      </w:pPr>
+      <w:r>
+        <w:t>(</w:t>
+      </w:r>
+      <w:r>
+        <w:rPr>
+          <w:color w:val="FF0000"/>
+        </w:rPr>
+        <w:t>Cliente</w:t>
+      </w:r>
+      <w:r>
+        <w:t xml:space="preserve">) </w:t>
+      </w:r>
+      <w:proofErr w:type="spellStart"/>
+      <w:r>
+        <w:t>ID_Cliente</w:t>
+      </w:r>
+      <w:proofErr w:type="spellEnd"/>
+    </w:p>
+    <w:p>
+      <w:pPr>
+        <w:pStyle w:val="Prrafodelista"/>
+        <w:numPr>
+          <w:ilvl w:val="1"/>
+          <w:numId w:val="1"/>
+        </w:numPr>
+      </w:pPr>
+      <w:r>
+        <w:t>Fecha</w:t>
+      </w:r>
+    </w:p>
+    <w:p>
+      <w:pPr>
+        <w:pStyle w:val="Prrafodelista"/>
+        <w:numPr>
+          <w:ilvl w:val="0"/>
+          <w:numId w:val="1"/>
+        </w:numPr>
+        <w:rPr>
+          <w:color w:val="FF0000"/>
+        </w:rPr>
+      </w:pPr>
+    </w:p>
+    <w:p>
+      <w:pPr>
+        <w:pStyle w:val="Prrafodelista"/>
+        <w:numPr>
+          <w:ilvl w:val="0"/>
+          <w:numId w:val="1"/>
+        </w:numPr>
+        <w:rPr>
+          <w:color w:val="FF0000"/>
+        </w:rPr>
+      </w:pPr>
+      <w:r>
+        <w:rPr>
+          <w:color w:val="FF0000"/>
+        </w:rPr>
         <w:t>Comedor</w:t>
       </w:r>
-    </w:p>
-    <w:p>
-      <w:pPr>
-        <w:pStyle w:val="Prrafodelista"/>
-        <w:numPr>
-          <w:ilvl w:val="1"/>
-          <w:numId w:val="1"/>
-        </w:numPr>
-      </w:pPr>
       <w:bookmarkStart w:id="0" w:name="_GoBack"/>
       <w:bookmarkEnd w:id="0"/>
+    </w:p>
+    <w:p>
+      <w:pPr>
+        <w:pStyle w:val="Prrafodelista"/>
+        <w:numPr>
+          <w:ilvl w:val="0"/>
+          <w:numId w:val="1"/>
+        </w:numPr>
+        <w:rPr>
+          <w:color w:val="FF0000"/>
+        </w:rPr>
+      </w:pPr>
+      <w:r>
+        <w:rPr>
+          <w:color w:val="FF0000"/>
+        </w:rPr>
+        <w:t>Comedor</w:t>
+      </w:r>
+    </w:p>
+    <w:p>
+      <w:pPr>
+        <w:pStyle w:val="Prrafodelista"/>
+        <w:numPr>
+          <w:ilvl w:val="1"/>
+          <w:numId w:val="1"/>
+        </w:numPr>
+      </w:pPr>
     </w:p>
     <w:p>
       <w:r>

</xml_diff>